<commit_message>
Added ddl links to report for the supplied AVI files
</commit_message>
<xml_diff>
--- a/report.docx
+++ b/report.docx
@@ -77,16 +77,35 @@
           <w:szCs w:val="24"/>
           <w:lang w:val="en-CA"/>
         </w:rPr>
-        <w:t>i</w:t>
-      </w:r>
-      <w:r>
-        <w:rPr>
-          <w:rFonts w:ascii="Century" w:hAnsi="Century"/>
-          <w:sz w:val="24"/>
-          <w:szCs w:val="24"/>
-          <w:lang w:val="en-CA"/>
-        </w:rPr>
-        <w:t>nstructions</w:t>
+        <w:t xml:space="preserve">instructions </w:t>
+      </w:r>
+      <w:r>
+        <w:rPr>
+          <w:rFonts w:ascii="Century" w:hAnsi="Century"/>
+          <w:sz w:val="24"/>
+          <w:szCs w:val="24"/>
+          <w:lang w:val="en-CA"/>
+        </w:rPr>
+        <w:t xml:space="preserve">can be found in </w:t>
+      </w:r>
+      <w:r>
+        <w:rPr>
+          <w:rFonts w:ascii="Century" w:hAnsi="Century"/>
+          <w:smallCaps/>
+          <w:sz w:val="24"/>
+          <w:szCs w:val="24"/>
+          <w:lang w:val="en-CA"/>
+        </w:rPr>
+        <w:t>README.md</w:t>
+      </w:r>
+      <w:r>
+        <w:rPr>
+          <w:rFonts w:ascii="Century" w:hAnsi="Century"/>
+          <w:sz w:val="24"/>
+          <w:szCs w:val="24"/>
+          <w:lang w:val="en-CA"/>
+        </w:rPr>
+        <w:t xml:space="preserve">. </w:t>
       </w:r>
       <w:r>
         <w:rPr>
@@ -104,53 +123,7 @@
           <w:szCs w:val="24"/>
           <w:lang w:val="en-CA"/>
         </w:rPr>
-        <w:t xml:space="preserve">can be found in </w:t>
-      </w:r>
-      <w:r>
-        <w:rPr>
-          <w:rFonts w:ascii="Century" w:hAnsi="Century"/>
-          <w:smallCaps/>
-          <w:sz w:val="24"/>
-          <w:szCs w:val="24"/>
-          <w:lang w:val="en-CA"/>
-        </w:rPr>
-        <w:t>README.md</w:t>
-      </w:r>
-      <w:r>
-        <w:rPr>
-          <w:rFonts w:ascii="Century" w:hAnsi="Century"/>
-          <w:sz w:val="24"/>
-          <w:szCs w:val="24"/>
-          <w:lang w:val="en-CA"/>
-        </w:rPr>
-        <w:t xml:space="preserve">. </w:t>
-      </w:r>
-      <w:r>
-        <w:rPr>
-          <w:rFonts w:ascii="Century" w:hAnsi="Century"/>
-          <w:sz w:val="24"/>
-          <w:szCs w:val="24"/>
-          <w:lang w:val="en-CA"/>
-        </w:rPr>
-        <w:t xml:space="preserve"> </w:t>
-      </w:r>
-      <w:r>
-        <w:rPr>
-          <w:rFonts w:ascii="Century" w:hAnsi="Century"/>
-          <w:sz w:val="24"/>
-          <w:szCs w:val="24"/>
-          <w:lang w:val="en-CA"/>
-        </w:rPr>
-        <w:t>F</w:t>
-      </w:r>
-      <w:r>
-        <w:rPr>
-          <w:rFonts w:ascii="Century" w:hAnsi="Century"/>
-          <w:sz w:val="24"/>
-          <w:szCs w:val="24"/>
-          <w:lang w:val="en-CA"/>
-        </w:rPr>
-        <w:t xml:space="preserve">or STI method </w:t>
+        <w:t xml:space="preserve">For STI method </w:t>
       </w:r>
       <w:r>
         <w:rPr>
@@ -437,7 +410,8 @@
       </w:pPr>
       <w:r>
         <w:rPr>
-          <w:lang w:val="en-CA"/>
+          <w:noProof/>
+          <w:lang w:val="en-CA" w:eastAsia="en-CA"/>
         </w:rPr>
         <w:drawing>
           <wp:inline distT="0" distB="0" distL="0" distR="0">
@@ -684,7 +658,7 @@
           <w:lang w:val="en-CA"/>
         </w:rPr>
         <w:pict>
-          <v:shape id="_x0000_i1028" type="#_x0000_t75" style="width:467.25pt;height:33pt">
+          <v:shape id="_x0000_i1026" type="#_x0000_t75" style="width:467.25pt;height:33pt">
             <v:imagedata r:id="rId10" o:title="STI_column_HD_80"/>
           </v:shape>
         </w:pict>
@@ -1069,8 +1043,6 @@
           <w:lang w:val="en-CA"/>
         </w:rPr>
       </w:pPr>
-      <w:bookmarkStart w:id="0" w:name="_GoBack"/>
-      <w:bookmarkEnd w:id="0"/>
     </w:p>
     <w:p>
       <w:pPr>
@@ -1644,8 +1616,250 @@
         <w:t>) which was extremely confusing, like how it progresses from green to basketball back to green.</w:t>
       </w:r>
     </w:p>
+    <w:p>
+      <w:pPr>
+        <w:rPr>
+          <w:lang w:val="en-CA"/>
+        </w:rPr>
+      </w:pPr>
+      <w:r>
+        <w:rPr>
+          <w:lang w:val="en-CA"/>
+        </w:rPr>
+        <w:br w:type="page"/>
+      </w:r>
+    </w:p>
+    <w:p>
+      <w:pPr>
+        <w:pStyle w:val="Heading1"/>
+        <w:spacing w:before="0" w:line="360" w:lineRule="auto"/>
+        <w:rPr>
+          <w:rFonts w:ascii="Century Gothic" w:hAnsi="Century Gothic"/>
+          <w:color w:val="599670"/>
+          <w:u w:val="single"/>
+          <w:lang w:val="en-CA"/>
+        </w:rPr>
+      </w:pPr>
+      <w:r>
+        <w:rPr>
+          <w:rFonts w:ascii="Century Gothic" w:hAnsi="Century Gothic"/>
+          <w:color w:val="599670"/>
+          <w:u w:val="single"/>
+          <w:lang w:val="en-CA"/>
+        </w:rPr>
+        <w:lastRenderedPageBreak/>
+        <w:t>Resources</w:t>
+      </w:r>
+    </w:p>
+    <w:p>
+      <w:pPr>
+        <w:spacing w:line="360" w:lineRule="auto"/>
+        <w:rPr>
+          <w:rFonts w:ascii="Century" w:hAnsi="Century"/>
+          <w:sz w:val="24"/>
+          <w:szCs w:val="24"/>
+          <w:lang w:val="en-CA"/>
+        </w:rPr>
+      </w:pPr>
+      <w:r>
+        <w:rPr>
+          <w:rFonts w:ascii="Century" w:hAnsi="Century"/>
+          <w:sz w:val="24"/>
+          <w:szCs w:val="24"/>
+          <w:lang w:val="en-CA"/>
+        </w:rPr>
+        <w:t xml:space="preserve">Cut – </w:t>
+      </w:r>
+      <w:r>
+        <w:rPr>
+          <w:rFonts w:ascii="Century" w:hAnsi="Century"/>
+          <w:smallCaps/>
+          <w:sz w:val="24"/>
+          <w:szCs w:val="24"/>
+          <w:lang w:val="en-CA"/>
+        </w:rPr>
+        <w:t>Wildlife.avi</w:t>
+      </w:r>
+      <w:r>
+        <w:rPr>
+          <w:rFonts w:ascii="Century" w:hAnsi="Century"/>
+          <w:sz w:val="24"/>
+          <w:szCs w:val="24"/>
+          <w:lang w:val="en-CA"/>
+        </w:rPr>
+        <w:t xml:space="preserve"> </w:t>
+      </w:r>
+      <w:hyperlink r:id="rId12" w:history="1">
+        <w:r>
+          <w:rPr>
+            <w:rStyle w:val="Hyperlink"/>
+            <w:rFonts w:ascii="Century" w:hAnsi="Century"/>
+            <w:sz w:val="24"/>
+            <w:szCs w:val="24"/>
+            <w:lang w:val="en-CA"/>
+          </w:rPr>
+          <w:t>https://dl.dropboxusercontent.com/u/8328359/CMPT%20365/Wildlife.avi</w:t>
+        </w:r>
+      </w:hyperlink>
+    </w:p>
+    <w:p>
+      <w:pPr>
+        <w:spacing w:line="360" w:lineRule="auto"/>
+        <w:rPr>
+          <w:rFonts w:ascii="Century" w:hAnsi="Century"/>
+          <w:sz w:val="24"/>
+          <w:szCs w:val="24"/>
+          <w:lang w:val="en-CA"/>
+        </w:rPr>
+      </w:pPr>
+      <w:r>
+        <w:rPr>
+          <w:rFonts w:ascii="Century" w:hAnsi="Century"/>
+          <w:sz w:val="24"/>
+          <w:szCs w:val="24"/>
+          <w:lang w:val="en-CA"/>
+        </w:rPr>
+        <w:t xml:space="preserve">Wipe – </w:t>
+      </w:r>
+      <w:r>
+        <w:rPr>
+          <w:rFonts w:ascii="Century" w:hAnsi="Century"/>
+          <w:smallCaps/>
+          <w:sz w:val="24"/>
+          <w:szCs w:val="24"/>
+          <w:lang w:val="en-CA"/>
+        </w:rPr>
+        <w:t>Transitional_Wipe_example.avi</w:t>
+      </w:r>
+      <w:r>
+        <w:rPr>
+          <w:rFonts w:ascii="Century" w:hAnsi="Century"/>
+          <w:sz w:val="24"/>
+          <w:szCs w:val="24"/>
+          <w:lang w:val="en-CA"/>
+        </w:rPr>
+        <w:t xml:space="preserve"> </w:t>
+      </w:r>
+      <w:hyperlink r:id="rId13" w:history="1">
+        <w:r>
+          <w:rPr>
+            <w:rStyle w:val="Hyperlink"/>
+            <w:rFonts w:ascii="Century" w:hAnsi="Century"/>
+            <w:sz w:val="24"/>
+            <w:szCs w:val="24"/>
+            <w:lang w:val="en-CA"/>
+          </w:rPr>
+          <w:t>https://dl.dropboxusercontent.com/u/8328359/CMPT%20365/Transitional_Wipe_example.avi</w:t>
+        </w:r>
+      </w:hyperlink>
+    </w:p>
+    <w:p>
+      <w:pPr>
+        <w:spacing w:line="360" w:lineRule="auto"/>
+        <w:rPr>
+          <w:rFonts w:ascii="Century" w:hAnsi="Century"/>
+          <w:sz w:val="24"/>
+          <w:szCs w:val="24"/>
+          <w:lang w:val="en-CA"/>
+        </w:rPr>
+      </w:pPr>
+      <w:r>
+        <w:rPr>
+          <w:rFonts w:ascii="Century" w:hAnsi="Century"/>
+          <w:sz w:val="24"/>
+          <w:szCs w:val="24"/>
+          <w:lang w:val="en-CA"/>
+        </w:rPr>
+        <w:t xml:space="preserve">Dissolve – </w:t>
+      </w:r>
+      <w:r>
+        <w:rPr>
+          <w:rFonts w:ascii="Century" w:hAnsi="Century"/>
+          <w:smallCaps/>
+          <w:sz w:val="24"/>
+          <w:szCs w:val="24"/>
+          <w:lang w:val="en-CA"/>
+        </w:rPr>
+        <w:t>Dissolve_Transition.avi</w:t>
+      </w:r>
+      <w:r>
+        <w:rPr>
+          <w:rFonts w:ascii="Century" w:hAnsi="Century"/>
+          <w:sz w:val="24"/>
+          <w:szCs w:val="24"/>
+          <w:lang w:val="en-CA"/>
+        </w:rPr>
+        <w:t xml:space="preserve"> </w:t>
+      </w:r>
+      <w:bookmarkStart w:id="0" w:name="_GoBack"/>
+      <w:bookmarkEnd w:id="0"/>
+      <w:r>
+        <w:rPr>
+          <w:rFonts w:ascii="Century" w:hAnsi="Century"/>
+          <w:sz w:val="24"/>
+          <w:szCs w:val="24"/>
+          <w:lang w:val="en-CA"/>
+        </w:rPr>
+        <w:fldChar w:fldCharType="begin"/>
+      </w:r>
+      <w:r>
+        <w:rPr>
+          <w:rFonts w:ascii="Century" w:hAnsi="Century"/>
+          <w:sz w:val="24"/>
+          <w:szCs w:val="24"/>
+          <w:lang w:val="en-CA"/>
+        </w:rPr>
+        <w:instrText xml:space="preserve"> HYPERLINK "</w:instrText>
+      </w:r>
+      <w:r>
+        <w:rPr>
+          <w:rFonts w:ascii="Century" w:hAnsi="Century"/>
+          <w:sz w:val="24"/>
+          <w:szCs w:val="24"/>
+          <w:lang w:val="en-CA"/>
+        </w:rPr>
+        <w:instrText>https://dl.dropboxusercontent.com/u/8328359/CMPT%20365/Dissolve_Transition.avi</w:instrText>
+      </w:r>
+      <w:r>
+        <w:rPr>
+          <w:rFonts w:ascii="Century" w:hAnsi="Century"/>
+          <w:sz w:val="24"/>
+          <w:szCs w:val="24"/>
+          <w:lang w:val="en-CA"/>
+        </w:rPr>
+        <w:instrText xml:space="preserve">" </w:instrText>
+      </w:r>
+      <w:r>
+        <w:rPr>
+          <w:rFonts w:ascii="Century" w:hAnsi="Century"/>
+          <w:sz w:val="24"/>
+          <w:szCs w:val="24"/>
+          <w:lang w:val="en-CA"/>
+        </w:rPr>
+        <w:fldChar w:fldCharType="separate"/>
+      </w:r>
+      <w:r>
+        <w:rPr>
+          <w:rStyle w:val="Hyperlink"/>
+          <w:rFonts w:ascii="Century" w:hAnsi="Century"/>
+          <w:sz w:val="24"/>
+          <w:szCs w:val="24"/>
+          <w:lang w:val="en-CA"/>
+        </w:rPr>
+        <w:t>https://dl.dropboxusercontent.com/u/8328359/CMPT%20365/Dissolve_Transition.avi</w:t>
+      </w:r>
+      <w:r>
+        <w:rPr>
+          <w:rFonts w:ascii="Century" w:hAnsi="Century"/>
+          <w:sz w:val="24"/>
+          <w:szCs w:val="24"/>
+          <w:lang w:val="en-CA"/>
+        </w:rPr>
+        <w:fldChar w:fldCharType="end"/>
+      </w:r>
+    </w:p>
     <w:sectPr>
-      <w:headerReference w:type="default" r:id="rId12"/>
+      <w:headerReference w:type="default" r:id="rId14"/>
       <w:pgSz w:w="12240" w:h="15840"/>
       <w:pgMar w:top="1440" w:right="1440" w:bottom="1440" w:left="1440" w:header="720" w:footer="720" w:gutter="0"/>
       <w:cols w:space="720"/>
@@ -1855,7 +2069,7 @@
               <w:szCs w:val="24"/>
               <w:lang w:eastAsia="hi-IN" w:bidi="hi-IN"/>
             </w:rPr>
-            <w:t>Wednesday, November 30, 2016</w:t>
+            <w:t>Thursday, December 1, 2016</w:t>
           </w:r>
           <w:r>
             <w:rPr>
@@ -2383,6 +2597,119 @@
     </w:lvl>
   </w:abstractNum>
   <w:abstractNum w:abstractNumId="4" w15:restartNumberingAfterBreak="0">
+    <w:nsid w:val="59F730DA"/>
+    <w:multiLevelType w:val="hybridMultilevel"/>
+    <w:tmpl w:val="A5D0A804"/>
+    <w:lvl w:ilvl="0" w:tplc="10090001">
+      <w:start w:val="1"/>
+      <w:numFmt w:val="bullet"/>
+      <w:lvlText w:val=""/>
+      <w:lvlJc w:val="left"/>
+      <w:pPr>
+        <w:ind w:left="720" w:hanging="360"/>
+      </w:pPr>
+      <w:rPr>
+        <w:rFonts w:ascii="Symbol" w:hAnsi="Symbol" w:hint="default"/>
+      </w:rPr>
+    </w:lvl>
+    <w:lvl w:ilvl="1" w:tplc="10090003">
+      <w:start w:val="1"/>
+      <w:numFmt w:val="bullet"/>
+      <w:lvlText w:val="o"/>
+      <w:lvlJc w:val="left"/>
+      <w:pPr>
+        <w:ind w:left="1440" w:hanging="360"/>
+      </w:pPr>
+      <w:rPr>
+        <w:rFonts w:ascii="Courier New" w:hAnsi="Courier New" w:cs="Courier New" w:hint="default"/>
+      </w:rPr>
+    </w:lvl>
+    <w:lvl w:ilvl="2" w:tplc="10090005" w:tentative="1">
+      <w:start w:val="1"/>
+      <w:numFmt w:val="bullet"/>
+      <w:lvlText w:val=""/>
+      <w:lvlJc w:val="left"/>
+      <w:pPr>
+        <w:ind w:left="2160" w:hanging="360"/>
+      </w:pPr>
+      <w:rPr>
+        <w:rFonts w:ascii="Wingdings" w:hAnsi="Wingdings" w:hint="default"/>
+      </w:rPr>
+    </w:lvl>
+    <w:lvl w:ilvl="3" w:tplc="10090001" w:tentative="1">
+      <w:start w:val="1"/>
+      <w:numFmt w:val="bullet"/>
+      <w:lvlText w:val=""/>
+      <w:lvlJc w:val="left"/>
+      <w:pPr>
+        <w:ind w:left="2880" w:hanging="360"/>
+      </w:pPr>
+      <w:rPr>
+        <w:rFonts w:ascii="Symbol" w:hAnsi="Symbol" w:hint="default"/>
+      </w:rPr>
+    </w:lvl>
+    <w:lvl w:ilvl="4" w:tplc="10090003" w:tentative="1">
+      <w:start w:val="1"/>
+      <w:numFmt w:val="bullet"/>
+      <w:lvlText w:val="o"/>
+      <w:lvlJc w:val="left"/>
+      <w:pPr>
+        <w:ind w:left="3600" w:hanging="360"/>
+      </w:pPr>
+      <w:rPr>
+        <w:rFonts w:ascii="Courier New" w:hAnsi="Courier New" w:cs="Courier New" w:hint="default"/>
+      </w:rPr>
+    </w:lvl>
+    <w:lvl w:ilvl="5" w:tplc="10090005" w:tentative="1">
+      <w:start w:val="1"/>
+      <w:numFmt w:val="bullet"/>
+      <w:lvlText w:val=""/>
+      <w:lvlJc w:val="left"/>
+      <w:pPr>
+        <w:ind w:left="4320" w:hanging="360"/>
+      </w:pPr>
+      <w:rPr>
+        <w:rFonts w:ascii="Wingdings" w:hAnsi="Wingdings" w:hint="default"/>
+      </w:rPr>
+    </w:lvl>
+    <w:lvl w:ilvl="6" w:tplc="10090001" w:tentative="1">
+      <w:start w:val="1"/>
+      <w:numFmt w:val="bullet"/>
+      <w:lvlText w:val=""/>
+      <w:lvlJc w:val="left"/>
+      <w:pPr>
+        <w:ind w:left="5040" w:hanging="360"/>
+      </w:pPr>
+      <w:rPr>
+        <w:rFonts w:ascii="Symbol" w:hAnsi="Symbol" w:hint="default"/>
+      </w:rPr>
+    </w:lvl>
+    <w:lvl w:ilvl="7" w:tplc="10090003" w:tentative="1">
+      <w:start w:val="1"/>
+      <w:numFmt w:val="bullet"/>
+      <w:lvlText w:val="o"/>
+      <w:lvlJc w:val="left"/>
+      <w:pPr>
+        <w:ind w:left="5760" w:hanging="360"/>
+      </w:pPr>
+      <w:rPr>
+        <w:rFonts w:ascii="Courier New" w:hAnsi="Courier New" w:cs="Courier New" w:hint="default"/>
+      </w:rPr>
+    </w:lvl>
+    <w:lvl w:ilvl="8" w:tplc="10090005" w:tentative="1">
+      <w:start w:val="1"/>
+      <w:numFmt w:val="bullet"/>
+      <w:lvlText w:val=""/>
+      <w:lvlJc w:val="left"/>
+      <w:pPr>
+        <w:ind w:left="6480" w:hanging="360"/>
+      </w:pPr>
+      <w:rPr>
+        <w:rFonts w:ascii="Wingdings" w:hAnsi="Wingdings" w:hint="default"/>
+      </w:rPr>
+    </w:lvl>
+  </w:abstractNum>
+  <w:abstractNum w:abstractNumId="5" w15:restartNumberingAfterBreak="0">
     <w:nsid w:val="77850D52"/>
     <w:multiLevelType w:val="hybridMultilevel"/>
     <w:tmpl w:val="541E8F4A"/>
@@ -2505,10 +2832,13 @@
     <w:abstractNumId w:val="1"/>
   </w:num>
   <w:num w:numId="4">
-    <w:abstractNumId w:val="4"/>
+    <w:abstractNumId w:val="5"/>
   </w:num>
   <w:num w:numId="5">
     <w:abstractNumId w:val="0"/>
+  </w:num>
+  <w:num w:numId="6">
+    <w:abstractNumId w:val="4"/>
   </w:num>
 </w:numbering>
 </file>
@@ -3079,6 +3409,17 @@
       <w:szCs w:val="18"/>
     </w:rPr>
   </w:style>
+  <w:style w:type="character" w:styleId="Hyperlink">
+    <w:name w:val="Hyperlink"/>
+    <w:basedOn w:val="DefaultParagraphFont"/>
+    <w:uiPriority w:val="99"/>
+    <w:unhideWhenUsed/>
+    <w:rsid w:val="0005120A"/>
+    <w:rPr>
+      <w:color w:val="0563C1" w:themeColor="hyperlink"/>
+      <w:u w:val="single"/>
+    </w:rPr>
+  </w:style>
 </w:styles>
 </file>
 
@@ -3382,7 +3723,7 @@
 </file>
 
 <file path=customXml/itemProps1.xml><?xml version="1.0" encoding="utf-8"?>
-<ds:datastoreItem xmlns:ds="http://schemas.openxmlformats.org/officeDocument/2006/customXml" ds:itemID="{A529331E-D3C0-4AF7-B4EC-C8BC381F96F9}">
+<ds:datastoreItem xmlns:ds="http://schemas.openxmlformats.org/officeDocument/2006/customXml" ds:itemID="{E5BDCE39-0B21-4B53-9BC7-B47170340A19}">
   <ds:schemaRefs>
     <ds:schemaRef ds:uri="http://schemas.openxmlformats.org/officeDocument/2006/bibliography"/>
   </ds:schemaRefs>

</xml_diff>